<commit_message>
Added C4 and created Acceptance tests
</commit_message>
<xml_diff>
--- a/Documentation/TestPlanning.docx
+++ b/Documentation/TestPlanning.docx
@@ -288,6 +288,12 @@
     </w:p>
     <w:sdt>
       <w:sdtPr>
+        <w:rPr>
+          <w:rFonts w:asciiTheme="minorHAnsi" w:eastAsiaTheme="minorHAnsi" w:hAnsiTheme="minorHAnsi" w:cstheme="minorBidi"/>
+          <w:color w:val="auto"/>
+          <w:sz w:val="22"/>
+          <w:szCs w:val="22"/>
+        </w:rPr>
         <w:id w:val="-135732418"/>
         <w:docPartObj>
           <w:docPartGallery w:val="Table of Contents"/>
@@ -296,13 +302,9 @@
       </w:sdtPr>
       <w:sdtEndPr>
         <w:rPr>
-          <w:rFonts w:asciiTheme="minorHAnsi" w:eastAsiaTheme="minorHAnsi" w:hAnsiTheme="minorHAnsi" w:cstheme="minorBidi"/>
           <w:b/>
           <w:bCs/>
           <w:noProof/>
-          <w:color w:val="auto"/>
-          <w:sz w:val="22"/>
-          <w:szCs w:val="22"/>
         </w:rPr>
       </w:sdtEndPr>
       <w:sdtContent>
@@ -639,6 +641,7 @@
       <w:bookmarkEnd w:id="0"/>
     </w:p>
     <w:p/>
+    <w:p/>
     <w:p>
       <w:pPr>
         <w:pStyle w:val="Heading2"/>
@@ -688,6 +691,14 @@
     </w:p>
     <w:p>
       <w:pPr>
+        <w:rPr>
+          <w:sz w:val="28"/>
+          <w:szCs w:val="28"/>
+        </w:rPr>
+      </w:pPr>
+    </w:p>
+    <w:p>
+      <w:pPr>
         <w:pStyle w:val="Heading2"/>
         <w:rPr>
           <w:sz w:val="32"/>
@@ -748,10 +759,907 @@
           <w:sz w:val="40"/>
           <w:szCs w:val="40"/>
         </w:rPr>
+        <w:lastRenderedPageBreak/>
         <w:t>User acceptance tests</w:t>
       </w:r>
       <w:bookmarkEnd w:id="3"/>
     </w:p>
+    <w:tbl>
+      <w:tblPr>
+        <w:tblStyle w:val="TableGrid"/>
+        <w:tblpPr w:leftFromText="180" w:rightFromText="180" w:horzAnchor="margin" w:tblpXSpec="center" w:tblpY="2756"/>
+        <w:tblW w:w="0" w:type="auto"/>
+        <w:tblLook w:val="04A0" w:firstRow="1" w:lastRow="0" w:firstColumn="1" w:lastColumn="0" w:noHBand="0" w:noVBand="1"/>
+      </w:tblPr>
+      <w:tblGrid>
+        <w:gridCol w:w="709"/>
+        <w:gridCol w:w="2693"/>
+        <w:gridCol w:w="2796"/>
+        <w:gridCol w:w="2307"/>
+      </w:tblGrid>
+      <w:tr>
+        <w:tc>
+          <w:tcPr>
+            <w:tcW w:w="709" w:type="dxa"/>
+          </w:tcPr>
+          <w:p>
+            <w:pPr>
+              <w:rPr>
+                <w:lang w:val="en-GB"/>
+              </w:rPr>
+            </w:pPr>
+            <w:r>
+              <w:rPr>
+                <w:lang w:val="en-GB"/>
+              </w:rPr>
+              <w:t>No</w:t>
+            </w:r>
+          </w:p>
+        </w:tc>
+        <w:tc>
+          <w:tcPr>
+            <w:tcW w:w="2693" w:type="dxa"/>
+          </w:tcPr>
+          <w:p>
+            <w:pPr>
+              <w:rPr>
+                <w:lang w:val="en-GB"/>
+              </w:rPr>
+            </w:pPr>
+            <w:r>
+              <w:rPr>
+                <w:lang w:val="en-GB"/>
+              </w:rPr>
+              <w:t>Description</w:t>
+            </w:r>
+          </w:p>
+        </w:tc>
+        <w:tc>
+          <w:tcPr>
+            <w:tcW w:w="2796" w:type="dxa"/>
+          </w:tcPr>
+          <w:p>
+            <w:pPr>
+              <w:rPr>
+                <w:lang w:val="en-GB"/>
+              </w:rPr>
+            </w:pPr>
+            <w:r>
+              <w:rPr>
+                <w:lang w:val="en-GB"/>
+              </w:rPr>
+              <w:t>Input</w:t>
+            </w:r>
+          </w:p>
+        </w:tc>
+        <w:tc>
+          <w:tcPr>
+            <w:tcW w:w="2307" w:type="dxa"/>
+          </w:tcPr>
+          <w:p>
+            <w:pPr>
+              <w:rPr>
+                <w:lang w:val="en-GB"/>
+              </w:rPr>
+            </w:pPr>
+            <w:r>
+              <w:rPr>
+                <w:lang w:val="en-GB"/>
+              </w:rPr>
+              <w:t>Expected</w:t>
+            </w:r>
+            <w:r>
+              <w:rPr>
+                <w:lang w:val="en-GB"/>
+              </w:rPr>
+              <w:t xml:space="preserve"> </w:t>
+            </w:r>
+          </w:p>
+          <w:p>
+            <w:pPr>
+              <w:rPr>
+                <w:lang w:val="en-GB"/>
+              </w:rPr>
+            </w:pPr>
+            <w:r>
+              <w:rPr>
+                <w:lang w:val="en-GB"/>
+              </w:rPr>
+              <w:t>output</w:t>
+            </w:r>
+          </w:p>
+        </w:tc>
+      </w:tr>
+      <w:tr>
+        <w:trPr>
+          <w:trHeight w:val="1609"/>
+        </w:trPr>
+        <w:tc>
+          <w:tcPr>
+            <w:tcW w:w="709" w:type="dxa"/>
+          </w:tcPr>
+          <w:p>
+            <w:pPr>
+              <w:rPr>
+                <w:lang w:val="en-GB"/>
+              </w:rPr>
+            </w:pPr>
+            <w:r>
+              <w:rPr>
+                <w:lang w:val="en-GB"/>
+              </w:rPr>
+              <w:t>1</w:t>
+            </w:r>
+          </w:p>
+        </w:tc>
+        <w:tc>
+          <w:tcPr>
+            <w:tcW w:w="2693" w:type="dxa"/>
+          </w:tcPr>
+          <w:p>
+            <w:pPr>
+              <w:rPr>
+                <w:lang w:val="en-GB"/>
+              </w:rPr>
+            </w:pPr>
+            <w:r>
+              <w:rPr>
+                <w:lang w:val="en-GB"/>
+              </w:rPr>
+              <w:t>Manger</w:t>
+            </w:r>
+            <w:r>
+              <w:rPr>
+                <w:lang w:val="en-GB"/>
+              </w:rPr>
+              <w:t xml:space="preserve"> tries to log in with account given by developer.</w:t>
+            </w:r>
+          </w:p>
+        </w:tc>
+        <w:tc>
+          <w:tcPr>
+            <w:tcW w:w="2796" w:type="dxa"/>
+          </w:tcPr>
+          <w:p>
+            <w:pPr>
+              <w:rPr>
+                <w:lang w:val="en-GB"/>
+              </w:rPr>
+            </w:pPr>
+            <w:r>
+              <w:rPr>
+                <w:lang w:val="en-GB"/>
+              </w:rPr>
+              <w:t xml:space="preserve">Manger </w:t>
+            </w:r>
+            <w:r>
+              <w:rPr>
+                <w:lang w:val="en-GB"/>
+              </w:rPr>
+              <w:t xml:space="preserve">enters their username and password in the </w:t>
+            </w:r>
+            <w:r>
+              <w:rPr>
+                <w:lang w:val="en-GB"/>
+              </w:rPr>
+              <w:t>respective fields.</w:t>
+            </w:r>
+          </w:p>
+        </w:tc>
+        <w:tc>
+          <w:tcPr>
+            <w:tcW w:w="2307" w:type="dxa"/>
+          </w:tcPr>
+          <w:p>
+            <w:pPr>
+              <w:rPr>
+                <w:lang w:val="en-GB"/>
+              </w:rPr>
+            </w:pPr>
+            <w:r>
+              <w:rPr>
+                <w:lang w:val="en-GB"/>
+              </w:rPr>
+              <w:t>The manger logs in and has access to all functionalities.</w:t>
+            </w:r>
+          </w:p>
+        </w:tc>
+      </w:tr>
+      <w:tr>
+        <w:trPr>
+          <w:trHeight w:val="1831"/>
+        </w:trPr>
+        <w:tc>
+          <w:tcPr>
+            <w:tcW w:w="709" w:type="dxa"/>
+          </w:tcPr>
+          <w:p>
+            <w:pPr>
+              <w:rPr>
+                <w:lang w:val="en-GB"/>
+              </w:rPr>
+            </w:pPr>
+            <w:r>
+              <w:rPr>
+                <w:lang w:val="en-GB"/>
+              </w:rPr>
+              <w:t>2</w:t>
+            </w:r>
+          </w:p>
+        </w:tc>
+        <w:tc>
+          <w:tcPr>
+            <w:tcW w:w="2693" w:type="dxa"/>
+          </w:tcPr>
+          <w:p>
+            <w:pPr>
+              <w:rPr>
+                <w:lang w:val="en-GB"/>
+              </w:rPr>
+            </w:pPr>
+            <w:r>
+              <w:rPr>
+                <w:lang w:val="en-GB"/>
+              </w:rPr>
+              <w:t>Manger tries to create a new employee with role “Waiter”.</w:t>
+            </w:r>
+          </w:p>
+        </w:tc>
+        <w:tc>
+          <w:tcPr>
+            <w:tcW w:w="2796" w:type="dxa"/>
+          </w:tcPr>
+          <w:p>
+            <w:pPr>
+              <w:rPr>
+                <w:lang w:val="en-GB"/>
+              </w:rPr>
+            </w:pPr>
+            <w:r>
+              <w:rPr>
+                <w:lang w:val="en-GB"/>
+              </w:rPr>
+              <w:t>Manger navigates to “Manage Employees” tab and provides the needed information</w:t>
+            </w:r>
+          </w:p>
+        </w:tc>
+        <w:tc>
+          <w:tcPr>
+            <w:tcW w:w="2307" w:type="dxa"/>
+          </w:tcPr>
+          <w:p>
+            <w:pPr>
+              <w:rPr>
+                <w:lang w:val="en-GB"/>
+              </w:rPr>
+            </w:pPr>
+            <w:r>
+              <w:rPr>
+                <w:lang w:val="en-GB"/>
+              </w:rPr>
+              <w:t>The page refreshes and the new Employee appears in the table</w:t>
+            </w:r>
+          </w:p>
+        </w:tc>
+      </w:tr>
+      <w:tr>
+        <w:trPr>
+          <w:trHeight w:val="1970"/>
+        </w:trPr>
+        <w:tc>
+          <w:tcPr>
+            <w:tcW w:w="709" w:type="dxa"/>
+          </w:tcPr>
+          <w:p>
+            <w:pPr>
+              <w:rPr>
+                <w:lang w:val="en-GB"/>
+              </w:rPr>
+            </w:pPr>
+            <w:r>
+              <w:rPr>
+                <w:lang w:val="en-GB"/>
+              </w:rPr>
+              <w:t>3</w:t>
+            </w:r>
+          </w:p>
+        </w:tc>
+        <w:tc>
+          <w:tcPr>
+            <w:tcW w:w="2693" w:type="dxa"/>
+          </w:tcPr>
+          <w:p>
+            <w:pPr>
+              <w:rPr>
+                <w:lang w:val="en-GB"/>
+              </w:rPr>
+            </w:pPr>
+            <w:r>
+              <w:rPr>
+                <w:lang w:val="en-GB"/>
+              </w:rPr>
+              <w:t>Manger tries to delete an existing user from the system.</w:t>
+            </w:r>
+          </w:p>
+        </w:tc>
+        <w:tc>
+          <w:tcPr>
+            <w:tcW w:w="2796" w:type="dxa"/>
+          </w:tcPr>
+          <w:p>
+            <w:pPr>
+              <w:rPr>
+                <w:lang w:val="en-GB"/>
+              </w:rPr>
+            </w:pPr>
+            <w:r>
+              <w:rPr>
+                <w:lang w:val="en-GB"/>
+              </w:rPr>
+              <w:t>Manger navigates to the table with employees and clicks the red “trash” icon.</w:t>
+            </w:r>
+          </w:p>
+          <w:p>
+            <w:pPr>
+              <w:rPr>
+                <w:lang w:val="en-GB"/>
+              </w:rPr>
+            </w:pPr>
+            <w:r>
+              <w:rPr>
+                <w:lang w:val="en-GB"/>
+              </w:rPr>
+              <w:t>Afterwards the admin is asked for confirmation.</w:t>
+            </w:r>
+          </w:p>
+        </w:tc>
+        <w:tc>
+          <w:tcPr>
+            <w:tcW w:w="2307" w:type="dxa"/>
+          </w:tcPr>
+          <w:p>
+            <w:pPr>
+              <w:rPr>
+                <w:lang w:val="en-GB"/>
+              </w:rPr>
+            </w:pPr>
+            <w:r>
+              <w:rPr>
+                <w:lang w:val="en-GB"/>
+              </w:rPr>
+              <w:t>The page refreshes and the removed employee no longer appears in the table</w:t>
+            </w:r>
+          </w:p>
+        </w:tc>
+      </w:tr>
+      <w:tr>
+        <w:trPr>
+          <w:trHeight w:val="1628"/>
+        </w:trPr>
+        <w:tc>
+          <w:tcPr>
+            <w:tcW w:w="709" w:type="dxa"/>
+          </w:tcPr>
+          <w:p>
+            <w:pPr>
+              <w:rPr>
+                <w:lang w:val="en-GB"/>
+              </w:rPr>
+            </w:pPr>
+            <w:r>
+              <w:rPr>
+                <w:lang w:val="en-GB"/>
+              </w:rPr>
+              <w:t>4</w:t>
+            </w:r>
+          </w:p>
+        </w:tc>
+        <w:tc>
+          <w:tcPr>
+            <w:tcW w:w="2693" w:type="dxa"/>
+          </w:tcPr>
+          <w:p>
+            <w:pPr>
+              <w:rPr>
+                <w:lang w:val="en-GB"/>
+              </w:rPr>
+            </w:pPr>
+            <w:r>
+              <w:rPr>
+                <w:lang w:val="en-GB"/>
+              </w:rPr>
+              <w:t>Manger tries to create a product</w:t>
+            </w:r>
+          </w:p>
+        </w:tc>
+        <w:tc>
+          <w:tcPr>
+            <w:tcW w:w="2796" w:type="dxa"/>
+          </w:tcPr>
+          <w:p>
+            <w:pPr>
+              <w:rPr>
+                <w:lang w:val="en-GB"/>
+              </w:rPr>
+            </w:pPr>
+            <w:r>
+              <w:rPr>
+                <w:lang w:val="en-GB"/>
+              </w:rPr>
+              <w:t>Manger navigates to “Manage Products” tab and provides the needed information</w:t>
+            </w:r>
+          </w:p>
+        </w:tc>
+        <w:tc>
+          <w:tcPr>
+            <w:tcW w:w="2307" w:type="dxa"/>
+          </w:tcPr>
+          <w:p>
+            <w:pPr>
+              <w:rPr>
+                <w:lang w:val="en-GB"/>
+              </w:rPr>
+            </w:pPr>
+            <w:r>
+              <w:rPr>
+                <w:lang w:val="en-GB"/>
+              </w:rPr>
+              <w:t>The page refreshes and the new Product appears in the table</w:t>
+            </w:r>
+          </w:p>
+        </w:tc>
+      </w:tr>
+      <w:tr>
+        <w:trPr>
+          <w:trHeight w:val="1619"/>
+        </w:trPr>
+        <w:tc>
+          <w:tcPr>
+            <w:tcW w:w="709" w:type="dxa"/>
+          </w:tcPr>
+          <w:p>
+            <w:pPr>
+              <w:rPr>
+                <w:lang w:val="en-GB"/>
+              </w:rPr>
+            </w:pPr>
+            <w:r>
+              <w:rPr>
+                <w:lang w:val="en-GB"/>
+              </w:rPr>
+              <w:t>5</w:t>
+            </w:r>
+          </w:p>
+        </w:tc>
+        <w:tc>
+          <w:tcPr>
+            <w:tcW w:w="2693" w:type="dxa"/>
+          </w:tcPr>
+          <w:p>
+            <w:pPr>
+              <w:rPr>
+                <w:lang w:val="bg-BG"/>
+              </w:rPr>
+            </w:pPr>
+            <w:r>
+              <w:rPr>
+                <w:lang w:val="en-GB"/>
+              </w:rPr>
+              <w:t>Manger tries to delete an existing user from the system.</w:t>
+            </w:r>
+          </w:p>
+          <w:p>
+            <w:pPr>
+              <w:rPr>
+                <w:lang w:val="en-GB"/>
+              </w:rPr>
+            </w:pPr>
+          </w:p>
+          <w:p>
+            <w:pPr>
+              <w:rPr>
+                <w:lang w:val="en-GB"/>
+              </w:rPr>
+            </w:pPr>
+          </w:p>
+        </w:tc>
+        <w:tc>
+          <w:tcPr>
+            <w:tcW w:w="2796" w:type="dxa"/>
+          </w:tcPr>
+          <w:p>
+            <w:pPr>
+              <w:rPr>
+                <w:lang w:val="en-GB"/>
+              </w:rPr>
+            </w:pPr>
+            <w:r>
+              <w:rPr>
+                <w:lang w:val="en-GB"/>
+              </w:rPr>
+              <w:t>Manger navigates to the table with</w:t>
+            </w:r>
+            <w:r>
+              <w:t xml:space="preserve"> products</w:t>
+            </w:r>
+            <w:r>
+              <w:rPr>
+                <w:lang w:val="en-GB"/>
+              </w:rPr>
+              <w:t xml:space="preserve"> and clicks the red “trash” icon.</w:t>
+            </w:r>
+          </w:p>
+          <w:p>
+            <w:pPr>
+              <w:rPr>
+                <w:lang w:val="en-GB"/>
+              </w:rPr>
+            </w:pPr>
+            <w:r>
+              <w:rPr>
+                <w:lang w:val="en-GB"/>
+              </w:rPr>
+              <w:t>Afterwards the admin is asked for confirmation.</w:t>
+            </w:r>
+          </w:p>
+        </w:tc>
+        <w:tc>
+          <w:tcPr>
+            <w:tcW w:w="2307" w:type="dxa"/>
+          </w:tcPr>
+          <w:p>
+            <w:pPr>
+              <w:rPr>
+                <w:lang w:val="en-GB"/>
+              </w:rPr>
+            </w:pPr>
+            <w:r>
+              <w:rPr>
+                <w:lang w:val="en-GB"/>
+              </w:rPr>
+              <w:t>The page refreshes and the removed product no longer appears in the table</w:t>
+            </w:r>
+          </w:p>
+        </w:tc>
+      </w:tr>
+      <w:tr>
+        <w:trPr>
+          <w:trHeight w:val="1341"/>
+        </w:trPr>
+        <w:tc>
+          <w:tcPr>
+            <w:tcW w:w="709" w:type="dxa"/>
+          </w:tcPr>
+          <w:p>
+            <w:pPr>
+              <w:rPr>
+                <w:lang w:val="en-GB"/>
+              </w:rPr>
+            </w:pPr>
+            <w:r>
+              <w:rPr>
+                <w:lang w:val="en-GB"/>
+              </w:rPr>
+              <w:t>6</w:t>
+            </w:r>
+          </w:p>
+        </w:tc>
+        <w:tc>
+          <w:tcPr>
+            <w:tcW w:w="2693" w:type="dxa"/>
+          </w:tcPr>
+          <w:p>
+            <w:pPr>
+              <w:rPr>
+                <w:lang w:val="en-GB"/>
+              </w:rPr>
+            </w:pPr>
+            <w:r>
+              <w:rPr>
+                <w:lang w:val="en-GB"/>
+              </w:rPr>
+              <w:t>Employee tries to log in with their account created by the manager.</w:t>
+            </w:r>
+          </w:p>
+        </w:tc>
+        <w:tc>
+          <w:tcPr>
+            <w:tcW w:w="2796" w:type="dxa"/>
+          </w:tcPr>
+          <w:p>
+            <w:pPr>
+              <w:rPr>
+                <w:lang w:val="en-GB"/>
+              </w:rPr>
+            </w:pPr>
+            <w:r>
+              <w:rPr>
+                <w:lang w:val="en-GB"/>
+              </w:rPr>
+              <w:t>Employee enters their username and password in the respective fields.</w:t>
+            </w:r>
+          </w:p>
+        </w:tc>
+        <w:tc>
+          <w:tcPr>
+            <w:tcW w:w="2307" w:type="dxa"/>
+          </w:tcPr>
+          <w:p>
+            <w:pPr>
+              <w:rPr>
+                <w:lang w:val="en-GB"/>
+              </w:rPr>
+            </w:pPr>
+            <w:r>
+              <w:rPr>
+                <w:lang w:val="en-GB"/>
+              </w:rPr>
+              <w:t>The employee logs in and has access to limited functionalities.</w:t>
+            </w:r>
+          </w:p>
+        </w:tc>
+      </w:tr>
+      <w:tr>
+        <w:trPr>
+          <w:trHeight w:val="1692"/>
+        </w:trPr>
+        <w:tc>
+          <w:tcPr>
+            <w:tcW w:w="709" w:type="dxa"/>
+          </w:tcPr>
+          <w:p>
+            <w:pPr>
+              <w:rPr>
+                <w:lang w:val="en-GB"/>
+              </w:rPr>
+            </w:pPr>
+            <w:r>
+              <w:rPr>
+                <w:lang w:val="en-GB"/>
+              </w:rPr>
+              <w:lastRenderedPageBreak/>
+              <w:t>7</w:t>
+            </w:r>
+          </w:p>
+        </w:tc>
+        <w:tc>
+          <w:tcPr>
+            <w:tcW w:w="2693" w:type="dxa"/>
+          </w:tcPr>
+          <w:p>
+            <w:pPr>
+              <w:rPr>
+                <w:lang w:val="en-GB"/>
+              </w:rPr>
+            </w:pPr>
+            <w:r>
+              <w:rPr>
+                <w:lang w:val="en-GB"/>
+              </w:rPr>
+              <w:t>Employee tries to open a particular order</w:t>
+            </w:r>
+          </w:p>
+        </w:tc>
+        <w:tc>
+          <w:tcPr>
+            <w:tcW w:w="2796" w:type="dxa"/>
+          </w:tcPr>
+          <w:p>
+            <w:pPr>
+              <w:rPr>
+                <w:lang w:val="en-GB"/>
+              </w:rPr>
+            </w:pPr>
+            <w:r>
+              <w:rPr>
+                <w:lang w:val="en-GB"/>
+              </w:rPr>
+              <w:t>Employee navigates to the “Manage Orders” page and selects the table they are interested in.</w:t>
+            </w:r>
+          </w:p>
+        </w:tc>
+        <w:tc>
+          <w:tcPr>
+            <w:tcW w:w="2307" w:type="dxa"/>
+          </w:tcPr>
+          <w:p>
+            <w:pPr>
+              <w:rPr>
+                <w:lang w:val="en-GB"/>
+              </w:rPr>
+            </w:pPr>
+            <w:r>
+              <w:rPr>
+                <w:lang w:val="en-GB"/>
+              </w:rPr>
+              <w:t xml:space="preserve">The employee opens the page and sees a list of tables. They select the one they </w:t>
+            </w:r>
+            <w:proofErr w:type="gramStart"/>
+            <w:r>
+              <w:rPr>
+                <w:lang w:val="en-GB"/>
+              </w:rPr>
+              <w:t>need</w:t>
+            </w:r>
+            <w:proofErr w:type="gramEnd"/>
+            <w:r>
+              <w:rPr>
+                <w:lang w:val="en-GB"/>
+              </w:rPr>
+              <w:t xml:space="preserve"> and a pop-up appears.</w:t>
+            </w:r>
+          </w:p>
+        </w:tc>
+      </w:tr>
+      <w:tr>
+        <w:trPr>
+          <w:trHeight w:val="1385"/>
+        </w:trPr>
+        <w:tc>
+          <w:tcPr>
+            <w:tcW w:w="709" w:type="dxa"/>
+          </w:tcPr>
+          <w:p>
+            <w:pPr>
+              <w:rPr>
+                <w:lang w:val="en-GB"/>
+              </w:rPr>
+            </w:pPr>
+            <w:r>
+              <w:rPr>
+                <w:lang w:val="en-GB"/>
+              </w:rPr>
+              <w:t>8</w:t>
+            </w:r>
+          </w:p>
+        </w:tc>
+        <w:tc>
+          <w:tcPr>
+            <w:tcW w:w="2693" w:type="dxa"/>
+          </w:tcPr>
+          <w:p>
+            <w:pPr>
+              <w:rPr>
+                <w:lang w:val="en-GB"/>
+              </w:rPr>
+            </w:pPr>
+            <w:r>
+              <w:rPr>
+                <w:lang w:val="en-GB"/>
+              </w:rPr>
+              <w:t>Employee tries to assign a product to a table/order</w:t>
+            </w:r>
+          </w:p>
+        </w:tc>
+        <w:tc>
+          <w:tcPr>
+            <w:tcW w:w="2796" w:type="dxa"/>
+          </w:tcPr>
+          <w:p>
+            <w:pPr>
+              <w:rPr>
+                <w:lang w:val="en-GB"/>
+              </w:rPr>
+            </w:pPr>
+            <w:r>
+              <w:rPr>
+                <w:lang w:val="en-GB"/>
+              </w:rPr>
+              <w:t>Employee opens the pop-up and finds the product they want to add to the order and click the “plus icon”.</w:t>
+            </w:r>
+          </w:p>
+        </w:tc>
+        <w:tc>
+          <w:tcPr>
+            <w:tcW w:w="2307" w:type="dxa"/>
+          </w:tcPr>
+          <w:p>
+            <w:pPr>
+              <w:rPr>
+                <w:lang w:val="en-GB"/>
+              </w:rPr>
+            </w:pPr>
+            <w:r>
+              <w:rPr>
+                <w:lang w:val="en-GB"/>
+              </w:rPr>
+              <w:t xml:space="preserve">The page refreshes and the product </w:t>
+            </w:r>
+            <w:proofErr w:type="gramStart"/>
+            <w:r>
+              <w:rPr>
+                <w:lang w:val="en-GB"/>
+              </w:rPr>
+              <w:t>is</w:t>
+            </w:r>
+            <w:proofErr w:type="gramEnd"/>
+            <w:r>
+              <w:rPr>
+                <w:lang w:val="en-GB"/>
+              </w:rPr>
+              <w:t xml:space="preserve"> added to that table.</w:t>
+            </w:r>
+          </w:p>
+        </w:tc>
+      </w:tr>
+      <w:tr>
+        <w:trPr>
+          <w:trHeight w:val="983"/>
+        </w:trPr>
+        <w:tc>
+          <w:tcPr>
+            <w:tcW w:w="709" w:type="dxa"/>
+          </w:tcPr>
+          <w:p>
+            <w:pPr>
+              <w:rPr>
+                <w:lang w:val="en-GB"/>
+              </w:rPr>
+            </w:pPr>
+            <w:r>
+              <w:rPr>
+                <w:lang w:val="en-GB"/>
+              </w:rPr>
+              <w:t>9</w:t>
+            </w:r>
+          </w:p>
+        </w:tc>
+        <w:tc>
+          <w:tcPr>
+            <w:tcW w:w="2693" w:type="dxa"/>
+          </w:tcPr>
+          <w:p>
+            <w:pPr>
+              <w:rPr>
+                <w:lang w:val="en-GB"/>
+              </w:rPr>
+            </w:pPr>
+            <w:r>
+              <w:rPr>
+                <w:lang w:val="en-GB"/>
+              </w:rPr>
+              <w:t>Employee tries to finalize order and clear the products from the table</w:t>
+            </w:r>
+          </w:p>
+        </w:tc>
+        <w:tc>
+          <w:tcPr>
+            <w:tcW w:w="2796" w:type="dxa"/>
+          </w:tcPr>
+          <w:p>
+            <w:pPr>
+              <w:rPr>
+                <w:lang w:val="en-GB"/>
+              </w:rPr>
+            </w:pPr>
+            <w:r>
+              <w:rPr>
+                <w:lang w:val="en-GB"/>
+              </w:rPr>
+              <w:t>Employee clicks the “Checkout” button.</w:t>
+            </w:r>
+          </w:p>
+        </w:tc>
+        <w:tc>
+          <w:tcPr>
+            <w:tcW w:w="2307" w:type="dxa"/>
+          </w:tcPr>
+          <w:p>
+            <w:pPr>
+              <w:rPr>
+                <w:lang w:val="en-GB"/>
+              </w:rPr>
+            </w:pPr>
+            <w:r>
+              <w:rPr>
+                <w:lang w:val="en-GB"/>
+              </w:rPr>
+              <w:t>The page refreshes and the products that were assigned to that table get cleared.</w:t>
+            </w:r>
+          </w:p>
+        </w:tc>
+      </w:tr>
+    </w:tbl>
     <w:p>
       <w:pPr>
         <w:rPr>
@@ -1168,7 +2076,7 @@
   <w:style w:type="paragraph" w:default="1" w:styleId="Normal">
     <w:name w:val="Normal"/>
     <w:qFormat/>
-    <w:rsid w:val="00282CDC"/>
+    <w:rsid w:val="00957583"/>
     <w:pPr>
       <w:spacing w:line="256" w:lineRule="auto"/>
     </w:pPr>
@@ -1351,6 +2259,29 @@
       <w:color w:val="0563C1" w:themeColor="hyperlink"/>
       <w:u w:val="single"/>
     </w:rPr>
+  </w:style>
+  <w:style w:type="table" w:styleId="TableGrid">
+    <w:name w:val="Table Grid"/>
+    <w:basedOn w:val="TableNormal"/>
+    <w:uiPriority w:val="39"/>
+    <w:rsid w:val="00152FF3"/>
+    <w:pPr>
+      <w:spacing w:after="0" w:line="240" w:lineRule="auto"/>
+    </w:pPr>
+    <w:rPr>
+      <w:rFonts w:eastAsiaTheme="minorEastAsia"/>
+      <w:lang w:eastAsia="ja-JP"/>
+    </w:rPr>
+    <w:tblPr>
+      <w:tblBorders>
+        <w:top w:val="single" w:sz="4" w:space="0" w:color="auto"/>
+        <w:left w:val="single" w:sz="4" w:space="0" w:color="auto"/>
+        <w:bottom w:val="single" w:sz="4" w:space="0" w:color="auto"/>
+        <w:right w:val="single" w:sz="4" w:space="0" w:color="auto"/>
+        <w:insideH w:val="single" w:sz="4" w:space="0" w:color="auto"/>
+        <w:insideV w:val="single" w:sz="4" w:space="0" w:color="auto"/>
+      </w:tblBorders>
+    </w:tblPr>
   </w:style>
 </w:styles>
 </file>

</xml_diff>